<commit_message>
Small changes to User Evaluation Report
</commit_message>
<xml_diff>
--- a/Sprint-3/User Evaluation Report.docx
+++ b/Sprint-3/User Evaluation Report.docx
@@ -74,15 +74,7 @@
           <w:sz w:val="24"/>
           <w:szCs w:val="24"/>
         </w:rPr>
-        <w:t xml:space="preserve">User testing was conducted with anyone who was asked to help and consented to it. Before the user testing, the participant had to read </w:t>
-      </w:r>
-      <w:r>
-        <w:rPr>
-          <w:rFonts w:asciiTheme="majorHAnsi" w:hAnsiTheme="majorHAnsi" w:cstheme="majorHAnsi"/>
-          <w:sz w:val="24"/>
-          <w:szCs w:val="24"/>
-        </w:rPr>
-        <w:t>both Participant Information Sheet and Informed Consent For</w:t>
+        <w:t>User testing was conducted with anyone who was asked to help and consented to it. Before the user testing, the participant had to read both Participant Information Sheet and Informed Consent For</w:t>
       </w:r>
       <w:r>
         <w:rPr>
@@ -150,59 +142,35 @@
           <w:sz w:val="24"/>
           <w:szCs w:val="24"/>
         </w:rPr>
-        <w:t>Users were asked to participate in the testing of the website using a device and browser of their own choosing. The participants, either supervised by a researcher or on their own, were tasked with joining and playing a quiz and time allowing, they were al</w:t>
-      </w:r>
-      <w:r>
-        <w:rPr>
-          <w:rFonts w:asciiTheme="majorHAnsi" w:hAnsiTheme="majorHAnsi" w:cstheme="majorHAnsi"/>
-          <w:sz w:val="24"/>
-          <w:szCs w:val="24"/>
-        </w:rPr>
-        <w:t>so tasked with hosting a quiz themselves and being responsible for making sure the other participants joined the game. The researcher provided minimal direction in order to obtain the most unbiased results possible.</w:t>
-      </w:r>
-    </w:p>
-    <w:p>
-      <w:pPr>
-        <w:pStyle w:val="NoSpacing"/>
-        <w:rPr>
-          <w:rFonts w:asciiTheme="majorHAnsi" w:hAnsiTheme="majorHAnsi" w:cstheme="majorHAnsi"/>
-          <w:sz w:val="24"/>
-          <w:szCs w:val="24"/>
-        </w:rPr>
-      </w:pPr>
-    </w:p>
-    <w:p>
-      <w:pPr>
-        <w:pStyle w:val="NoSpacing"/>
-        <w:rPr>
-          <w:rFonts w:asciiTheme="majorHAnsi" w:hAnsiTheme="majorHAnsi" w:cstheme="majorHAnsi"/>
-          <w:sz w:val="24"/>
-          <w:szCs w:val="24"/>
-        </w:rPr>
-      </w:pPr>
-      <w:r>
-        <w:rPr>
-          <w:rFonts w:asciiTheme="majorHAnsi" w:hAnsiTheme="majorHAnsi" w:cstheme="majorHAnsi"/>
-          <w:sz w:val="24"/>
-          <w:szCs w:val="24"/>
-        </w:rPr>
-        <w:t>Users were afterwards directed to a ques</w:t>
-      </w:r>
-      <w:r>
-        <w:rPr>
-          <w:rFonts w:asciiTheme="majorHAnsi" w:hAnsiTheme="majorHAnsi" w:cstheme="majorHAnsi"/>
-          <w:sz w:val="24"/>
-          <w:szCs w:val="24"/>
-        </w:rPr>
-        <w:t>tionnaire where the user would provide feedback from their experience during the testing of the website. Questions were focused on gauging their overall experience and identifying any potential difficulties or bugs that may have arisen during testing, with</w:t>
-      </w:r>
-      <w:r>
-        <w:rPr>
-          <w:rFonts w:asciiTheme="majorHAnsi" w:hAnsiTheme="majorHAnsi" w:cstheme="majorHAnsi"/>
-          <w:sz w:val="24"/>
-          <w:szCs w:val="24"/>
-        </w:rPr>
-        <w:t xml:space="preserve"> the option for the participant to expand upon this in written form.</w:t>
+        <w:t>Users were asked to participate in the testing of the website using a device and browser of their own choosing. The participants, either supervised by a researcher or on their own, were tasked with joining and playing a quiz and time allowing, they were also tasked with hosting a quiz themselves and being responsible for making sure the other participants joined the game. The researcher provided minimal direction in order to obtain the most unbiased results possible.</w:t>
+      </w:r>
+    </w:p>
+    <w:p>
+      <w:pPr>
+        <w:pStyle w:val="NoSpacing"/>
+        <w:rPr>
+          <w:rFonts w:asciiTheme="majorHAnsi" w:hAnsiTheme="majorHAnsi" w:cstheme="majorHAnsi"/>
+          <w:sz w:val="24"/>
+          <w:szCs w:val="24"/>
+        </w:rPr>
+      </w:pPr>
+    </w:p>
+    <w:p>
+      <w:pPr>
+        <w:pStyle w:val="NoSpacing"/>
+        <w:rPr>
+          <w:rFonts w:asciiTheme="majorHAnsi" w:hAnsiTheme="majorHAnsi" w:cstheme="majorHAnsi"/>
+          <w:sz w:val="24"/>
+          <w:szCs w:val="24"/>
+        </w:rPr>
+      </w:pPr>
+      <w:r>
+        <w:rPr>
+          <w:rFonts w:asciiTheme="majorHAnsi" w:hAnsiTheme="majorHAnsi" w:cstheme="majorHAnsi"/>
+          <w:sz w:val="24"/>
+          <w:szCs w:val="24"/>
+        </w:rPr>
+        <w:t>Users were afterwards directed to a questionnaire where the user would provide feedback from their experience during the testing of the website. Questions were focused on gauging their overall experience and identifying any potential difficulties or bugs that may have arisen during testing, with the option for the participant to expand upon this in written form.</w:t>
       </w:r>
     </w:p>
     <w:p>
@@ -370,15 +338,7 @@
                 <w:sz w:val="24"/>
                 <w:szCs w:val="24"/>
               </w:rPr>
-              <w:t>Desktop: 1</w:t>
-            </w:r>
-            <w:r>
-              <w:rPr>
-                <w:rFonts w:asciiTheme="majorHAnsi" w:hAnsiTheme="majorHAnsi" w:cstheme="majorHAnsi"/>
-                <w:sz w:val="24"/>
-                <w:szCs w:val="24"/>
-              </w:rPr>
-              <w:t>0</w:t>
+              <w:t>Desktop: 10</w:t>
             </w:r>
           </w:p>
           <w:p>
@@ -651,15 +611,7 @@
           <w:sz w:val="24"/>
           <w:szCs w:val="24"/>
         </w:rPr>
-        <w:t>As shown, the vast majority of the participants found the website easy to navigate and was not a mentally nor physically deman</w:t>
-      </w:r>
-      <w:r>
-        <w:rPr>
-          <w:rFonts w:asciiTheme="majorHAnsi" w:hAnsiTheme="majorHAnsi" w:cstheme="majorHAnsi"/>
-          <w:sz w:val="24"/>
-          <w:szCs w:val="24"/>
-        </w:rPr>
-        <w:t>ding task.</w:t>
+        <w:t>As shown, the vast majority of the participants found the website easy to navigate and was not a mentally nor physically demanding task.</w:t>
       </w:r>
     </w:p>
     <w:p>
@@ -755,15 +707,7 @@
           <w:sz w:val="24"/>
           <w:szCs w:val="24"/>
         </w:rPr>
-        <w:t>Clearly, it seemed that the overall consensus was that the website was particularly adaptable to different devices. This was supported by another question which inquired about the device (and</w:t>
-      </w:r>
-      <w:r>
-        <w:rPr>
-          <w:rFonts w:asciiTheme="majorHAnsi" w:hAnsiTheme="majorHAnsi" w:cstheme="majorHAnsi"/>
-          <w:sz w:val="24"/>
-          <w:szCs w:val="24"/>
-        </w:rPr>
-        <w:t xml:space="preserve"> browser) that the participant used during the evaluation - of which many were mobile devices.</w:t>
+        <w:t>Clearly, it seemed that the overall consensus was that the website was particularly adaptable to different devices. This was supported by another question which inquired about the device (and browser) that the participant used during the evaluation - of which many were mobile devices.</w:t>
       </w:r>
     </w:p>
     <w:p>
@@ -857,43 +801,25 @@
           <w:sz w:val="24"/>
           <w:szCs w:val="24"/>
         </w:rPr>
-        <w:t>T</w:t>
-      </w:r>
-      <w:r>
-        <w:rPr>
-          <w:rFonts w:asciiTheme="majorHAnsi" w:hAnsiTheme="majorHAnsi" w:cstheme="majorHAnsi"/>
-          <w:b/>
-          <w:bCs/>
-          <w:sz w:val="24"/>
-          <w:szCs w:val="24"/>
-        </w:rPr>
-        <w:t>he website was visually appealing</w:t>
-      </w:r>
-    </w:p>
-    <w:p>
-      <w:pPr>
-        <w:pStyle w:val="NoSpacing"/>
-        <w:rPr>
-          <w:rFonts w:asciiTheme="majorHAnsi" w:hAnsiTheme="majorHAnsi" w:cstheme="majorHAnsi"/>
-          <w:sz w:val="24"/>
-          <w:szCs w:val="24"/>
-        </w:rPr>
-      </w:pPr>
-      <w:r>
-        <w:rPr>
-          <w:rFonts w:asciiTheme="majorHAnsi" w:hAnsiTheme="majorHAnsi" w:cstheme="majorHAnsi"/>
-          <w:sz w:val="24"/>
-          <w:szCs w:val="24"/>
-        </w:rPr>
-        <w:t>As shown, most users considered the aesthetic and themes used in the design of the websites to be visually appealing, which su</w:t>
-      </w:r>
-      <w:r>
-        <w:rPr>
-          <w:rFonts w:asciiTheme="majorHAnsi" w:hAnsiTheme="majorHAnsi" w:cstheme="majorHAnsi"/>
-          <w:sz w:val="24"/>
-          <w:szCs w:val="24"/>
-        </w:rPr>
-        <w:t>pports the objective of making a more mature</w:t>
+        <w:t>The website was visually appealing</w:t>
+      </w:r>
+    </w:p>
+    <w:p>
+      <w:pPr>
+        <w:pStyle w:val="NoSpacing"/>
+        <w:rPr>
+          <w:rFonts w:asciiTheme="majorHAnsi" w:hAnsiTheme="majorHAnsi" w:cstheme="majorHAnsi"/>
+          <w:sz w:val="24"/>
+          <w:szCs w:val="24"/>
+        </w:rPr>
+      </w:pPr>
+      <w:r>
+        <w:rPr>
+          <w:rFonts w:asciiTheme="majorHAnsi" w:hAnsiTheme="majorHAnsi" w:cstheme="majorHAnsi"/>
+          <w:sz w:val="24"/>
+          <w:szCs w:val="24"/>
+        </w:rPr>
+        <w:t>As shown, most users considered the aesthetic and themes used in the design of the websites to be visually appealing, which supports the objective of making a more mature</w:t>
       </w:r>
       <w:r>
         <w:rPr>
@@ -969,15 +895,7 @@
           <w:sz w:val="24"/>
           <w:szCs w:val="24"/>
         </w:rPr>
-        <w:t xml:space="preserve">Several participants were confused by the scoring system (correct answer streaks contributing more points) and would have liked it to have been clearer </w:t>
-      </w:r>
-      <w:r>
-        <w:rPr>
-          <w:rFonts w:asciiTheme="majorHAnsi" w:hAnsiTheme="majorHAnsi" w:cstheme="majorHAnsi"/>
-          <w:sz w:val="24"/>
-          <w:szCs w:val="24"/>
-        </w:rPr>
-        <w:t>and more obvious.</w:t>
+        <w:t>Several participants were confused by the scoring system (correct answer streaks contributing more points) and would have liked it to have been clearer and more obvious.</w:t>
       </w:r>
     </w:p>
     <w:p>
@@ -1000,7 +918,15 @@
           <w:szCs w:val="24"/>
         </w:rPr>
         <w:lastRenderedPageBreak/>
-        <w:t>One participant wanted to see a running total of correct answers as they went along, rather than just seeing their end score after the quiz had ended.</w:t>
+        <w:t>Majority of participants</w:t>
+      </w:r>
+      <w:r>
+        <w:rPr>
+          <w:rFonts w:asciiTheme="majorHAnsi" w:hAnsiTheme="majorHAnsi" w:cstheme="majorHAnsi"/>
+          <w:sz w:val="24"/>
+          <w:szCs w:val="24"/>
+        </w:rPr>
+        <w:t xml:space="preserve"> wanted to see a running total of correct answers as they went along, rather than just seeing their end score after the quiz had ended.</w:t>
       </w:r>
     </w:p>
     <w:p>
@@ -1022,15 +948,7 @@
           <w:sz w:val="24"/>
           <w:szCs w:val="24"/>
         </w:rPr>
-        <w:t>Some participants did not like that they could not change their answer after they had a</w:t>
-      </w:r>
-      <w:r>
-        <w:rPr>
-          <w:rFonts w:asciiTheme="majorHAnsi" w:hAnsiTheme="majorHAnsi" w:cstheme="majorHAnsi"/>
-          <w:sz w:val="24"/>
-          <w:szCs w:val="24"/>
-        </w:rPr>
-        <w:t>lready chosen an answer, but this is something that was a design choice and forces the user to choose more wisely their answer in the first place.</w:t>
+        <w:t>Some participants did not like that they could not change their answer after they had already chosen an answer, but this is something that was a design choice and forces the user to choose more wisely their answer in the first place.</w:t>
       </w:r>
     </w:p>
     <w:p>
@@ -1603,7 +1521,23 @@
           <w:sz w:val="24"/>
           <w:szCs w:val="24"/>
         </w:rPr>
-        <w:t xml:space="preserve">Time of the corrected answer being shown was cut from 5 seconds to 3 seconds. </w:t>
+        <w:t xml:space="preserve">Time of the corrected answer being shown was cut from 5 seconds to </w:t>
+      </w:r>
+      <w:r>
+        <w:rPr>
+          <w:rFonts w:asciiTheme="majorHAnsi" w:hAnsiTheme="majorHAnsi" w:cstheme="majorHAnsi"/>
+          <w:sz w:val="24"/>
+          <w:szCs w:val="24"/>
+        </w:rPr>
+        <w:t>2</w:t>
+      </w:r>
+      <w:r>
+        <w:rPr>
+          <w:rFonts w:asciiTheme="majorHAnsi" w:hAnsiTheme="majorHAnsi" w:cstheme="majorHAnsi"/>
+          <w:sz w:val="24"/>
+          <w:szCs w:val="24"/>
+        </w:rPr>
+        <w:t xml:space="preserve"> seconds. </w:t>
       </w:r>
     </w:p>
     <w:p>

</xml_diff>